<commit_message>
First Review - Whitepaper of Somya
First Review - Whitepaper of Somya
</commit_message>
<xml_diff>
--- a/1.Spock(A - Project 1)/10.Papers/2018_Batch1_Group1_AProject1_Somya_v0.0.docx
+++ b/1.Spock(A - Project 1)/10.Papers/2018_Batch1_Group1_AProject1_Somya_v0.0.docx
@@ -481,7 +481,7 @@
                     <w:noProof/>
                     <w:color w:val="061F57" w:themeColor="text2" w:themeShade="BF"/>
                   </w:rPr>
-                  <w:t>November 13</w:t>
+                  <w:t>March 25</w:t>
                 </w:r>
                 <w:r>
                   <w:rPr>
@@ -1214,6 +1214,7 @@
                 <w:szCs w:val="28"/>
               </w:rPr>
             </w:pPr>
+            <w:commentRangeStart w:id="1"/>
             <w:r>
               <w:rPr>
                 <w:rFonts w:eastAsiaTheme="majorEastAsia" w:cstheme="majorBidi"/>
@@ -1312,6 +1313,13 @@
                 <w:szCs w:val="28"/>
               </w:rPr>
               <w:t xml:space="preserve">fast response time, easy to maintain and provides easy analysis of product performance. </w:t>
+            </w:r>
+            <w:commentRangeEnd w:id="1"/>
+            <w:r>
+              <w:rPr>
+                <w:rStyle w:val="CommentReference"/>
+              </w:rPr>
+              <w:commentReference w:id="1"/>
             </w:r>
           </w:p>
           <w:p>
@@ -1645,7 +1653,36 @@
                 <w:sz w:val="28"/>
                 <w:szCs w:val="28"/>
               </w:rPr>
-              <w:t>Create data model for storing output of data validation algorithms</w:t>
+              <w:t xml:space="preserve">Create data model for storing output of </w:t>
+            </w:r>
+            <w:commentRangeStart w:id="2"/>
+            <w:r>
+              <w:rPr>
+                <w:rFonts w:eastAsiaTheme="majorEastAsia" w:cstheme="majorBidi"/>
+                <w:color w:val="061F57" w:themeColor="text2" w:themeShade="BF"/>
+                <w:sz w:val="28"/>
+                <w:szCs w:val="28"/>
+              </w:rPr>
+              <w:t xml:space="preserve">data validation </w:t>
+            </w:r>
+            <w:commentRangeEnd w:id="2"/>
+            <w:r>
+              <w:rPr>
+                <w:rStyle w:val="CommentReference"/>
+                <w:rFonts w:eastAsiaTheme="minorEastAsia"/>
+                <w:b/>
+                <w:color w:val="082A75" w:themeColor="text2"/>
+              </w:rPr>
+              <w:commentReference w:id="2"/>
+            </w:r>
+            <w:r>
+              <w:rPr>
+                <w:rFonts w:eastAsiaTheme="majorEastAsia" w:cstheme="majorBidi"/>
+                <w:color w:val="061F57" w:themeColor="text2" w:themeShade="BF"/>
+                <w:sz w:val="28"/>
+                <w:szCs w:val="28"/>
+              </w:rPr>
+              <w:t>algorithms</w:t>
             </w:r>
           </w:p>
           <w:p>
@@ -1670,7 +1707,36 @@
                 <w:sz w:val="28"/>
                 <w:szCs w:val="28"/>
               </w:rPr>
-              <w:t>Create data model for storing output of data filtering algorithms</w:t>
+              <w:t xml:space="preserve">Create data model for storing output of </w:t>
+            </w:r>
+            <w:commentRangeStart w:id="3"/>
+            <w:r>
+              <w:rPr>
+                <w:rFonts w:eastAsiaTheme="majorEastAsia" w:cstheme="majorBidi"/>
+                <w:color w:val="061F57" w:themeColor="text2" w:themeShade="BF"/>
+                <w:sz w:val="28"/>
+                <w:szCs w:val="28"/>
+              </w:rPr>
+              <w:t xml:space="preserve">data filtering </w:t>
+            </w:r>
+            <w:commentRangeEnd w:id="3"/>
+            <w:r>
+              <w:rPr>
+                <w:rStyle w:val="CommentReference"/>
+                <w:rFonts w:eastAsiaTheme="minorEastAsia"/>
+                <w:b/>
+                <w:color w:val="082A75" w:themeColor="text2"/>
+              </w:rPr>
+              <w:commentReference w:id="3"/>
+            </w:r>
+            <w:r>
+              <w:rPr>
+                <w:rFonts w:eastAsiaTheme="majorEastAsia" w:cstheme="majorBidi"/>
+                <w:color w:val="061F57" w:themeColor="text2" w:themeShade="BF"/>
+                <w:sz w:val="28"/>
+                <w:szCs w:val="28"/>
+              </w:rPr>
+              <w:t>algorithms</w:t>
             </w:r>
           </w:p>
           <w:p>
@@ -1767,12 +1833,23 @@
           <w:u w:val="single"/>
         </w:rPr>
       </w:pPr>
+      <w:commentRangeStart w:id="4"/>
       <w:r>
         <w:rPr>
           <w:u w:val="single"/>
         </w:rPr>
         <w:lastRenderedPageBreak/>
         <w:t>Description</w:t>
+      </w:r>
+      <w:commentRangeEnd w:id="4"/>
+      <w:r>
+        <w:rPr>
+          <w:rStyle w:val="CommentReference"/>
+          <w:rFonts w:asciiTheme="minorHAnsi" w:eastAsiaTheme="minorEastAsia" w:hAnsiTheme="minorHAnsi" w:cstheme="minorBidi"/>
+          <w:color w:val="082A75" w:themeColor="text2"/>
+          <w:kern w:val="0"/>
+        </w:rPr>
+        <w:commentReference w:id="4"/>
       </w:r>
     </w:p>
     <w:tbl>
@@ -2134,6 +2211,7 @@
                 <w:color w:val="061F57" w:themeColor="text2" w:themeShade="BF"/>
               </w:rPr>
             </w:pPr>
+            <w:commentRangeStart w:id="5"/>
             <w:r>
               <w:rPr>
                 <w:b w:val="0"/>
@@ -2146,7 +2224,21 @@
                 <w:b w:val="0"/>
                 <w:color w:val="061F57" w:themeColor="text2" w:themeShade="BF"/>
               </w:rPr>
-              <w:t>after downloading Elasticsearch 6.4.2-</w:t>
+              <w:t>after downloading Elasticsearch 6.4.2</w:t>
+            </w:r>
+            <w:commentRangeEnd w:id="5"/>
+            <w:r>
+              <w:rPr>
+                <w:rStyle w:val="CommentReference"/>
+              </w:rPr>
+              <w:commentReference w:id="5"/>
+            </w:r>
+            <w:r>
+              <w:rPr>
+                <w:b w:val="0"/>
+                <w:color w:val="061F57" w:themeColor="text2" w:themeShade="BF"/>
+              </w:rPr>
+              <w:t>-</w:t>
             </w:r>
           </w:p>
           <w:p>
@@ -2385,7 +2477,7 @@
                           </pic:cNvPicPr>
                         </pic:nvPicPr>
                         <pic:blipFill>
-                          <a:blip r:embed="rId13">
+                          <a:blip r:embed="rId16">
                             <a:extLst>
                               <a:ext uri="{28A0092B-C50C-407E-A947-70E740481C1C}">
                                 <a14:useLocalDpi xmlns:a14="http://schemas.microsoft.com/office/drawing/2010/main" val="0"/>
@@ -2462,6 +2554,7 @@
                 <w:color w:val="061F57" w:themeColor="text2" w:themeShade="BF"/>
               </w:rPr>
             </w:pPr>
+            <w:commentRangeStart w:id="6"/>
             <w:r>
               <w:rPr>
                 <w:b w:val="0"/>
@@ -2474,7 +2567,21 @@
                 <w:b w:val="0"/>
                 <w:color w:val="061F57" w:themeColor="text2" w:themeShade="BF"/>
               </w:rPr>
-              <w:t>latforms and technologies used in this project are-</w:t>
+              <w:t xml:space="preserve">latforms </w:t>
+            </w:r>
+            <w:commentRangeEnd w:id="6"/>
+            <w:r>
+              <w:rPr>
+                <w:rStyle w:val="CommentReference"/>
+              </w:rPr>
+              <w:commentReference w:id="6"/>
+            </w:r>
+            <w:r>
+              <w:rPr>
+                <w:b w:val="0"/>
+                <w:color w:val="061F57" w:themeColor="text2" w:themeShade="BF"/>
+              </w:rPr>
+              <w:t>and technologies used in this project are-</w:t>
             </w:r>
           </w:p>
           <w:p>
@@ -2697,6 +2804,7 @@
                 <w:szCs w:val="22"/>
               </w:rPr>
             </w:pPr>
+            <w:commentRangeStart w:id="8"/>
             <w:r>
               <w:rPr>
                 <w:rFonts w:asciiTheme="minorHAnsi" w:eastAsiaTheme="minorEastAsia" w:hAnsiTheme="minorHAnsi" w:cstheme="minorHAnsi"/>
@@ -2885,6 +2993,16 @@
                 <w:szCs w:val="22"/>
               </w:rPr>
               <w:t xml:space="preserve"> in Elasticsearch </w:t>
+            </w:r>
+            <w:commentRangeEnd w:id="8"/>
+            <w:r>
+              <w:rPr>
+                <w:rStyle w:val="CommentReference"/>
+                <w:rFonts w:asciiTheme="minorHAnsi" w:eastAsiaTheme="minorEastAsia" w:hAnsiTheme="minorHAnsi" w:cstheme="minorBidi"/>
+                <w:color w:val="082A75" w:themeColor="text2"/>
+                <w:kern w:val="0"/>
+              </w:rPr>
+              <w:commentReference w:id="8"/>
             </w:r>
           </w:p>
           <w:p>
@@ -3058,7 +3176,7 @@
                           <pic:cNvPicPr/>
                         </pic:nvPicPr>
                         <pic:blipFill rotWithShape="1">
-                          <a:blip r:embed="rId14"/>
+                          <a:blip r:embed="rId17"/>
                           <a:srcRect r="37115" b="21767"/>
                           <a:stretch/>
                         </pic:blipFill>
@@ -3085,8 +3203,6 @@
                 </wp:inline>
               </w:drawing>
             </w:r>
-            <w:bookmarkStart w:id="1" w:name="_GoBack"/>
-            <w:bookmarkEnd w:id="1"/>
           </w:p>
         </w:tc>
       </w:tr>
@@ -3162,27 +3278,7 @@
                 <w:sz w:val="28"/>
                 <w:szCs w:val="22"/>
               </w:rPr>
-              <w:t xml:space="preserve">- </w:t>
-            </w:r>
-            <w:proofErr w:type="spellStart"/>
-            <w:r>
-              <w:rPr>
-                <w:rFonts w:asciiTheme="minorHAnsi" w:eastAsiaTheme="minorEastAsia" w:hAnsiTheme="minorHAnsi" w:cstheme="minorHAnsi"/>
-                <w:b w:val="0"/>
-                <w:sz w:val="28"/>
-                <w:szCs w:val="22"/>
-              </w:rPr>
-              <w:t>Somya</w:t>
-            </w:r>
-            <w:proofErr w:type="spellEnd"/>
-            <w:r>
-              <w:rPr>
-                <w:rFonts w:asciiTheme="minorHAnsi" w:eastAsiaTheme="minorEastAsia" w:hAnsiTheme="minorHAnsi" w:cstheme="minorHAnsi"/>
-                <w:b w:val="0"/>
-                <w:sz w:val="28"/>
-                <w:szCs w:val="22"/>
-              </w:rPr>
-              <w:t xml:space="preserve"> Dwivedi</w:t>
+              <w:t>- Somya Dwivedi</w:t>
             </w:r>
           </w:p>
           <w:p>
@@ -3228,7 +3324,7 @@
                           </pic:cNvPicPr>
                         </pic:nvPicPr>
                         <pic:blipFill rotWithShape="1">
-                          <a:blip r:embed="rId15" cstate="print">
+                          <a:blip r:embed="rId18" cstate="print">
                             <a:extLst>
                               <a:ext uri="{28A0092B-C50C-407E-A947-70E740481C1C}">
                                 <a14:useLocalDpi xmlns:a14="http://schemas.microsoft.com/office/drawing/2010/main" val="0"/>
@@ -5564,7 +5660,7 @@
                 <w:szCs w:val="22"/>
               </w:rPr>
             </w:pPr>
-            <w:hyperlink r:id="rId16" w:history="1">
+            <w:hyperlink r:id="rId19" w:history="1">
               <w:r>
                 <w:rPr>
                   <w:rFonts w:asciiTheme="minorHAnsi" w:eastAsiaTheme="minorEastAsia" w:hAnsiTheme="minorHAnsi" w:cstheme="minorHAnsi"/>
@@ -5591,7 +5687,7 @@
                 <w:szCs w:val="22"/>
               </w:rPr>
             </w:pPr>
-            <w:hyperlink r:id="rId17" w:history="1">
+            <w:hyperlink r:id="rId20" w:history="1">
               <w:r>
                 <w:rPr>
                   <w:rFonts w:asciiTheme="minorHAnsi" w:eastAsiaTheme="minorEastAsia" w:hAnsiTheme="minorHAnsi" w:cstheme="minorHAnsi"/>
@@ -5618,7 +5714,7 @@
                 <w:szCs w:val="22"/>
               </w:rPr>
             </w:pPr>
-            <w:hyperlink r:id="rId18" w:history="1">
+            <w:hyperlink r:id="rId21" w:history="1">
               <w:r>
                 <w:rPr>
                   <w:rFonts w:asciiTheme="minorHAnsi" w:eastAsiaTheme="minorEastAsia" w:hAnsiTheme="minorHAnsi" w:cstheme="minorHAnsi"/>
@@ -5645,7 +5741,7 @@
                 <w:szCs w:val="22"/>
               </w:rPr>
             </w:pPr>
-            <w:hyperlink r:id="rId19" w:history="1">
+            <w:hyperlink r:id="rId22" w:history="1">
               <w:r>
                 <w:rPr>
                   <w:rFonts w:asciiTheme="minorHAnsi" w:eastAsiaTheme="minorEastAsia" w:hAnsiTheme="minorHAnsi" w:cstheme="minorHAnsi"/>
@@ -5672,7 +5768,7 @@
                 <w:szCs w:val="22"/>
               </w:rPr>
             </w:pPr>
-            <w:hyperlink r:id="rId20" w:history="1">
+            <w:hyperlink r:id="rId23" w:history="1">
               <w:r>
                 <w:rPr>
                   <w:rFonts w:asciiTheme="minorHAnsi" w:eastAsiaTheme="minorEastAsia" w:hAnsiTheme="minorHAnsi" w:cstheme="minorHAnsi"/>
@@ -5699,7 +5795,7 @@
                 <w:szCs w:val="22"/>
               </w:rPr>
             </w:pPr>
-            <w:hyperlink r:id="rId21" w:history="1">
+            <w:hyperlink r:id="rId24" w:history="1">
               <w:r>
                 <w:rPr>
                   <w:rFonts w:asciiTheme="minorHAnsi" w:eastAsiaTheme="minorEastAsia" w:hAnsiTheme="minorHAnsi" w:cstheme="minorHAnsi"/>
@@ -5726,7 +5822,7 @@
                 <w:szCs w:val="22"/>
               </w:rPr>
             </w:pPr>
-            <w:hyperlink r:id="rId22" w:history="1">
+            <w:hyperlink r:id="rId25" w:history="1">
               <w:r>
                 <w:rPr>
                   <w:rFonts w:asciiTheme="minorHAnsi" w:eastAsiaTheme="minorEastAsia" w:hAnsiTheme="minorHAnsi" w:cstheme="minorHAnsi"/>
@@ -5753,7 +5849,7 @@
                 <w:szCs w:val="22"/>
               </w:rPr>
             </w:pPr>
-            <w:hyperlink r:id="rId23" w:history="1">
+            <w:hyperlink r:id="rId26" w:history="1">
               <w:r>
                 <w:rPr>
                   <w:rFonts w:asciiTheme="minorHAnsi" w:eastAsiaTheme="minorEastAsia" w:hAnsiTheme="minorHAnsi" w:cstheme="minorHAnsi"/>
@@ -5780,7 +5876,7 @@
                 <w:szCs w:val="22"/>
               </w:rPr>
             </w:pPr>
-            <w:hyperlink r:id="rId24" w:history="1">
+            <w:hyperlink r:id="rId27" w:history="1">
               <w:r>
                 <w:rPr>
                   <w:rFonts w:asciiTheme="minorHAnsi" w:eastAsiaTheme="minorEastAsia" w:hAnsiTheme="minorHAnsi" w:cstheme="minorHAnsi"/>
@@ -5843,8 +5939,8 @@
       </w:pPr>
     </w:p>
     <w:sectPr>
-      <w:headerReference w:type="default" r:id="rId25"/>
-      <w:footerReference w:type="default" r:id="rId26"/>
+      <w:headerReference w:type="default" r:id="rId28"/>
+      <w:footerReference w:type="default" r:id="rId29"/>
       <w:pgSz w:w="12240" w:h="15840"/>
       <w:pgMar w:top="450" w:right="720" w:bottom="720" w:left="720" w:header="0" w:footer="288" w:gutter="0"/>
       <w:pgNumType w:start="1"/>
@@ -5853,6 +5949,262 @@
     </w:sectPr>
   </w:body>
 </w:document>
+</file>
+
+<file path=word/comments.xml><?xml version="1.0" encoding="utf-8"?>
+<w:comments xmlns:wpc="http://schemas.microsoft.com/office/word/2010/wordprocessingCanvas" xmlns:cx="http://schemas.microsoft.com/office/drawing/2014/chartex" xmlns:cx1="http://schemas.microsoft.com/office/drawing/2015/9/8/chartex" xmlns:cx2="http://schemas.microsoft.com/office/drawing/2015/10/21/chartex" xmlns:cx3="http://schemas.microsoft.com/office/drawing/2016/5/9/chartex" xmlns:cx4="http://schemas.microsoft.com/office/drawing/2016/5/10/chartex" xmlns:cx5="http://schemas.microsoft.com/office/drawing/2016/5/11/chartex" xmlns:cx6="http://schemas.microsoft.com/office/drawing/2016/5/12/chartex" xmlns:cx7="http://schemas.microsoft.com/office/drawing/2016/5/13/chartex" xmlns:cx8="http://schemas.microsoft.com/office/drawing/2016/5/14/chartex" xmlns:mc="http://schemas.openxmlformats.org/markup-compatibility/2006" xmlns:aink="http://schemas.microsoft.com/office/drawing/2016/ink" xmlns:am3d="http://schemas.microsoft.com/office/drawing/2017/model3d" xmlns:o="urn:schemas-microsoft-com:office:office" xmlns:r="http://schemas.openxmlformats.org/officeDocument/2006/relationships" xmlns:m="http://schemas.openxmlformats.org/officeDocument/2006/math" xmlns:v="urn:schemas-microsoft-com:vml" xmlns:wp14="http://schemas.microsoft.com/office/word/2010/wordprocessingDrawing" xmlns:wp="http://schemas.openxmlformats.org/drawingml/2006/wordprocessingDrawing" xmlns:w10="urn:schemas-microsoft-com:office:word" xmlns:w="http://schemas.openxmlformats.org/wordprocessingml/2006/main" xmlns:w14="http://schemas.microsoft.com/office/word/2010/wordml" xmlns:w15="http://schemas.microsoft.com/office/word/2012/wordml" xmlns:w16cid="http://schemas.microsoft.com/office/word/2016/wordml/cid" xmlns:w16se="http://schemas.microsoft.com/office/word/2015/wordml/symex" xmlns:wpg="http://schemas.microsoft.com/office/word/2010/wordprocessingGroup" xmlns:wpi="http://schemas.microsoft.com/office/word/2010/wordprocessingInk" xmlns:wne="http://schemas.microsoft.com/office/word/2006/wordml" xmlns:wps="http://schemas.microsoft.com/office/word/2010/wordprocessingShape" mc:Ignorable="w14 w15 w16se w16cid wp14">
+  <w:comment w:id="1" w:author="Rajesh Nath" w:date="2019-03-25T17:18:00Z" w:initials="RN">
+    <w:p>
+      <w:pPr>
+        <w:pStyle w:val="CommentText"/>
+      </w:pPr>
+      <w:r>
+        <w:rPr>
+          <w:rStyle w:val="CommentReference"/>
+        </w:rPr>
+        <w:annotationRef/>
+      </w:r>
+      <w:r>
+        <w:t>This is the</w:t>
+      </w:r>
+      <w:r>
+        <w:t xml:space="preserve"> end</w:t>
+      </w:r>
+      <w:r>
+        <w:t xml:space="preserve"> </w:t>
+      </w:r>
+      <w:r>
+        <w:t>“Goal” of the Solution/Product</w:t>
+      </w:r>
+      <w:r>
+        <w:t xml:space="preserve"> </w:t>
+      </w:r>
+      <w:r>
+        <w:t>with “Problem Statement” and “Solution Approach”. Please write your sentences in such headings.</w:t>
+      </w:r>
+    </w:p>
+    <w:p>
+      <w:pPr>
+        <w:pStyle w:val="CommentText"/>
+      </w:pPr>
+      <w:r>
+        <w:t>Also, please write clearly about your project’s (</w:t>
+      </w:r>
+      <w:proofErr w:type="spellStart"/>
+      <w:r>
+        <w:t>spock</w:t>
+      </w:r>
+      <w:proofErr w:type="spellEnd"/>
+      <w:r>
+        <w:t xml:space="preserve">) “Goal”, its “Problem Statement” and “Solution Approach”. </w:t>
+      </w:r>
+    </w:p>
+  </w:comment>
+  <w:comment w:id="2" w:author="Rajesh Nath" w:date="2019-03-25T16:55:00Z" w:initials="RN">
+    <w:p>
+      <w:pPr>
+        <w:pStyle w:val="CommentText"/>
+      </w:pPr>
+      <w:r>
+        <w:rPr>
+          <w:rStyle w:val="CommentReference"/>
+        </w:rPr>
+        <w:annotationRef/>
+      </w:r>
+      <w:r>
+        <w:t>“Data Classification” and “Data Cleansing” is written in camel case, please write “Data Validation” also in same case.</w:t>
+      </w:r>
+    </w:p>
+  </w:comment>
+  <w:comment w:id="3" w:author="Rajesh Nath" w:date="2019-03-25T16:56:00Z" w:initials="RN">
+    <w:p>
+      <w:pPr>
+        <w:pStyle w:val="CommentText"/>
+      </w:pPr>
+      <w:r>
+        <w:rPr>
+          <w:rStyle w:val="CommentReference"/>
+        </w:rPr>
+        <w:annotationRef/>
+      </w:r>
+      <w:r>
+        <w:t>Same as above comment.</w:t>
+      </w:r>
+    </w:p>
+  </w:comment>
+  <w:comment w:id="4" w:author="Rajesh Nath" w:date="2019-03-25T17:22:00Z" w:initials="RN">
+    <w:p>
+      <w:pPr>
+        <w:pStyle w:val="CommentText"/>
+      </w:pPr>
+      <w:r>
+        <w:rPr>
+          <w:rStyle w:val="CommentReference"/>
+        </w:rPr>
+        <w:annotationRef/>
+      </w:r>
+      <w:r>
+        <w:t>Once you have written your own project “Goal”, it’s “Problem Statement” and “Solution Approach”, then elaborate the “Solution Approach” in this section and how did you achieve the project objective.</w:t>
+      </w:r>
+    </w:p>
+    <w:p>
+      <w:pPr>
+        <w:pStyle w:val="CommentText"/>
+      </w:pPr>
+      <w:r>
+        <w:t>The current description is OK, but it should connect with the “Solution Approach”.</w:t>
+      </w:r>
+    </w:p>
+  </w:comment>
+  <w:comment w:id="5" w:author="Rajesh Nath" w:date="2019-03-25T16:57:00Z" w:initials="RN">
+    <w:p>
+      <w:pPr>
+        <w:pStyle w:val="CommentText"/>
+      </w:pPr>
+      <w:r>
+        <w:rPr>
+          <w:rStyle w:val="CommentReference"/>
+        </w:rPr>
+        <w:annotationRef/>
+      </w:r>
+      <w:r>
+        <w:t xml:space="preserve">In the above paragraph, you are talking about “Ingest” API but </w:t>
+      </w:r>
+      <w:proofErr w:type="gramStart"/>
+      <w:r>
+        <w:t>all of a sudden</w:t>
+      </w:r>
+      <w:proofErr w:type="gramEnd"/>
+      <w:r>
+        <w:t xml:space="preserve"> </w:t>
+      </w:r>
+      <w:proofErr w:type="spellStart"/>
+      <w:r>
+        <w:t>FSCrawler</w:t>
+      </w:r>
+      <w:proofErr w:type="spellEnd"/>
+      <w:r>
+        <w:t xml:space="preserve"> is described here. The connection between “Ingest” API and </w:t>
+      </w:r>
+      <w:proofErr w:type="spellStart"/>
+      <w:r>
+        <w:t>FSCrawler</w:t>
+      </w:r>
+      <w:proofErr w:type="spellEnd"/>
+      <w:r>
+        <w:t xml:space="preserve"> is missing here.</w:t>
+      </w:r>
+    </w:p>
+  </w:comment>
+  <w:comment w:id="6" w:author="Rajesh Nath" w:date="2019-03-25T17:29:00Z" w:initials="RN">
+    <w:p>
+      <w:pPr>
+        <w:pStyle w:val="CommentText"/>
+      </w:pPr>
+      <w:r>
+        <w:rPr>
+          <w:rStyle w:val="CommentReference"/>
+        </w:rPr>
+        <w:annotationRef/>
+      </w:r>
+      <w:r>
+        <w:t xml:space="preserve">The OS description is missing here. </w:t>
+      </w:r>
+      <w:r>
+        <w:t xml:space="preserve">Also, please include any other environment details that you might have used </w:t>
+      </w:r>
+      <w:r>
+        <w:t>here.</w:t>
+      </w:r>
+      <w:bookmarkStart w:id="7" w:name="_GoBack"/>
+      <w:bookmarkEnd w:id="7"/>
+    </w:p>
+  </w:comment>
+  <w:comment w:id="8" w:author="Rajesh Nath" w:date="2019-03-25T17:24:00Z" w:initials="RN">
+    <w:p>
+      <w:pPr>
+        <w:pStyle w:val="CommentText"/>
+      </w:pPr>
+      <w:r>
+        <w:rPr>
+          <w:rStyle w:val="CommentReference"/>
+        </w:rPr>
+        <w:annotationRef/>
+      </w:r>
+      <w:r>
+        <w:t>In addition to these points, please include detailed results such as:</w:t>
+      </w:r>
+    </w:p>
+    <w:p>
+      <w:pPr>
+        <w:pStyle w:val="CommentText"/>
+        <w:numPr>
+          <w:ilvl w:val="0"/>
+          <w:numId w:val="25"/>
+        </w:numPr>
+      </w:pPr>
+      <w:r>
+        <w:t xml:space="preserve"> How many files of which types of what sizes were successfully indexed.</w:t>
+      </w:r>
+    </w:p>
+    <w:p>
+      <w:pPr>
+        <w:pStyle w:val="CommentText"/>
+        <w:numPr>
+          <w:ilvl w:val="0"/>
+          <w:numId w:val="25"/>
+        </w:numPr>
+      </w:pPr>
+      <w:r>
+        <w:t xml:space="preserve"> How much time did it take to index, any other challenges </w:t>
+      </w:r>
+      <w:proofErr w:type="gramStart"/>
+      <w:r>
+        <w:t>faced</w:t>
+      </w:r>
+      <w:proofErr w:type="gramEnd"/>
+      <w:r>
+        <w:t xml:space="preserve"> or observations made?</w:t>
+      </w:r>
+    </w:p>
+    <w:p>
+      <w:pPr>
+        <w:pStyle w:val="CommentText"/>
+        <w:numPr>
+          <w:ilvl w:val="0"/>
+          <w:numId w:val="25"/>
+        </w:numPr>
+      </w:pPr>
+      <w:r>
+        <w:t xml:space="preserve"> How did you verify that the files were indexed successfully? If you have used any code or tool to verify, please furnish the source code and/or tool description here.</w:t>
+      </w:r>
+    </w:p>
+  </w:comment>
+</w:comments>
+</file>
+
+<file path=word/commentsExtended.xml><?xml version="1.0" encoding="utf-8"?>
+<w15:commentsEx xmlns:wpc="http://schemas.microsoft.com/office/word/2010/wordprocessingCanvas" xmlns:cx="http://schemas.microsoft.com/office/drawing/2014/chartex" xmlns:cx1="http://schemas.microsoft.com/office/drawing/2015/9/8/chartex" xmlns:cx2="http://schemas.microsoft.com/office/drawing/2015/10/21/chartex" xmlns:cx3="http://schemas.microsoft.com/office/drawing/2016/5/9/chartex" xmlns:cx4="http://schemas.microsoft.com/office/drawing/2016/5/10/chartex" xmlns:cx5="http://schemas.microsoft.com/office/drawing/2016/5/11/chartex" xmlns:cx6="http://schemas.microsoft.com/office/drawing/2016/5/12/chartex" xmlns:cx7="http://schemas.microsoft.com/office/drawing/2016/5/13/chartex" xmlns:cx8="http://schemas.microsoft.com/office/drawing/2016/5/14/chartex" xmlns:mc="http://schemas.openxmlformats.org/markup-compatibility/2006" xmlns:aink="http://schemas.microsoft.com/office/drawing/2016/ink" xmlns:am3d="http://schemas.microsoft.com/office/drawing/2017/model3d" xmlns:o="urn:schemas-microsoft-com:office:office" xmlns:r="http://schemas.openxmlformats.org/officeDocument/2006/relationships" xmlns:m="http://schemas.openxmlformats.org/officeDocument/2006/math" xmlns:v="urn:schemas-microsoft-com:vml" xmlns:wp14="http://schemas.microsoft.com/office/word/2010/wordprocessingDrawing" xmlns:wp="http://schemas.openxmlformats.org/drawingml/2006/wordprocessingDrawing" xmlns:w10="urn:schemas-microsoft-com:office:word" xmlns:w="http://schemas.openxmlformats.org/wordprocessingml/2006/main" xmlns:w14="http://schemas.microsoft.com/office/word/2010/wordml" xmlns:w15="http://schemas.microsoft.com/office/word/2012/wordml" xmlns:w16cid="http://schemas.microsoft.com/office/word/2016/wordml/cid" xmlns:w16se="http://schemas.microsoft.com/office/word/2015/wordml/symex" xmlns:wpg="http://schemas.microsoft.com/office/word/2010/wordprocessingGroup" xmlns:wpi="http://schemas.microsoft.com/office/word/2010/wordprocessingInk" xmlns:wne="http://schemas.microsoft.com/office/word/2006/wordml" xmlns:wps="http://schemas.microsoft.com/office/word/2010/wordprocessingShape" mc:Ignorable="w14 w15 w16se w16cid wp14">
+  <w15:commentEx w15:paraId="42B0A8E7" w15:done="0"/>
+  <w15:commentEx w15:paraId="02C457D1" w15:done="0"/>
+  <w15:commentEx w15:paraId="78E6F581" w15:done="0"/>
+  <w15:commentEx w15:paraId="325F7D13" w15:done="0"/>
+  <w15:commentEx w15:paraId="580201D8" w15:done="0"/>
+  <w15:commentEx w15:paraId="56FA46FC" w15:done="0"/>
+  <w15:commentEx w15:paraId="63EC1146" w15:done="0"/>
+</w15:commentsEx>
+</file>
+
+<file path=word/commentsIds.xml><?xml version="1.0" encoding="utf-8"?>
+<w16cid:commentsIds xmlns:wpc="http://schemas.microsoft.com/office/word/2010/wordprocessingCanvas" xmlns:cx="http://schemas.microsoft.com/office/drawing/2014/chartex" xmlns:cx1="http://schemas.microsoft.com/office/drawing/2015/9/8/chartex" xmlns:cx2="http://schemas.microsoft.com/office/drawing/2015/10/21/chartex" xmlns:cx3="http://schemas.microsoft.com/office/drawing/2016/5/9/chartex" xmlns:cx4="http://schemas.microsoft.com/office/drawing/2016/5/10/chartex" xmlns:cx5="http://schemas.microsoft.com/office/drawing/2016/5/11/chartex" xmlns:cx6="http://schemas.microsoft.com/office/drawing/2016/5/12/chartex" xmlns:cx7="http://schemas.microsoft.com/office/drawing/2016/5/13/chartex" xmlns:cx8="http://schemas.microsoft.com/office/drawing/2016/5/14/chartex" xmlns:mc="http://schemas.openxmlformats.org/markup-compatibility/2006" xmlns:aink="http://schemas.microsoft.com/office/drawing/2016/ink" xmlns:am3d="http://schemas.microsoft.com/office/drawing/2017/model3d" xmlns:o="urn:schemas-microsoft-com:office:office" xmlns:r="http://schemas.openxmlformats.org/officeDocument/2006/relationships" xmlns:m="http://schemas.openxmlformats.org/officeDocument/2006/math" xmlns:v="urn:schemas-microsoft-com:vml" xmlns:wp14="http://schemas.microsoft.com/office/word/2010/wordprocessingDrawing" xmlns:wp="http://schemas.openxmlformats.org/drawingml/2006/wordprocessingDrawing" xmlns:w10="urn:schemas-microsoft-com:office:word" xmlns:w="http://schemas.openxmlformats.org/wordprocessingml/2006/main" xmlns:w14="http://schemas.microsoft.com/office/word/2010/wordml" xmlns:w15="http://schemas.microsoft.com/office/word/2012/wordml" xmlns:w16cid="http://schemas.microsoft.com/office/word/2016/wordml/cid" xmlns:w16se="http://schemas.microsoft.com/office/word/2015/wordml/symex" xmlns:wpg="http://schemas.microsoft.com/office/word/2010/wordprocessingGroup" xmlns:wpi="http://schemas.microsoft.com/office/word/2010/wordprocessingInk" xmlns:wne="http://schemas.microsoft.com/office/word/2006/wordml" xmlns:wps="http://schemas.microsoft.com/office/word/2010/wordprocessingShape" mc:Ignorable="w14 w15 w16se w16cid wp14">
+  <w16cid:commentId w16cid:paraId="42B0A8E7" w16cid:durableId="20438BFC"/>
+  <w16cid:commentId w16cid:paraId="02C457D1" w16cid:durableId="20438686"/>
+  <w16cid:commentId w16cid:paraId="78E6F581" w16cid:durableId="204386C6"/>
+  <w16cid:commentId w16cid:paraId="325F7D13" w16cid:durableId="20438CCD"/>
+  <w16cid:commentId w16cid:paraId="580201D8" w16cid:durableId="20438702"/>
+  <w16cid:commentId w16cid:paraId="56FA46FC" w16cid:durableId="20438E6B"/>
+  <w16cid:commentId w16cid:paraId="63EC1146" w16cid:durableId="20438D3E"/>
+</w16cid:commentsIds>
 </file>
 
 <file path=word/endnotes.xml><?xml version="1.0" encoding="utf-8"?>
@@ -7177,6 +7529,95 @@
     </w:lvl>
   </w:abstractNum>
   <w:abstractNum w:abstractNumId="11" w15:restartNumberingAfterBreak="0">
+    <w:nsid w:val="37F57185"/>
+    <w:multiLevelType w:val="hybridMultilevel"/>
+    <w:tmpl w:val="E020CCC4"/>
+    <w:lvl w:ilvl="0" w:tplc="04090011">
+      <w:start w:val="1"/>
+      <w:numFmt w:val="decimal"/>
+      <w:lvlText w:val="%1)"/>
+      <w:lvlJc w:val="left"/>
+      <w:pPr>
+        <w:ind w:left="720" w:hanging="360"/>
+      </w:pPr>
+      <w:rPr>
+        <w:rFonts w:hint="default"/>
+      </w:rPr>
+    </w:lvl>
+    <w:lvl w:ilvl="1" w:tplc="04090019" w:tentative="1">
+      <w:start w:val="1"/>
+      <w:numFmt w:val="lowerLetter"/>
+      <w:lvlText w:val="%2."/>
+      <w:lvlJc w:val="left"/>
+      <w:pPr>
+        <w:ind w:left="1440" w:hanging="360"/>
+      </w:pPr>
+    </w:lvl>
+    <w:lvl w:ilvl="2" w:tplc="0409001B" w:tentative="1">
+      <w:start w:val="1"/>
+      <w:numFmt w:val="lowerRoman"/>
+      <w:lvlText w:val="%3."/>
+      <w:lvlJc w:val="right"/>
+      <w:pPr>
+        <w:ind w:left="2160" w:hanging="180"/>
+      </w:pPr>
+    </w:lvl>
+    <w:lvl w:ilvl="3" w:tplc="0409000F" w:tentative="1">
+      <w:start w:val="1"/>
+      <w:numFmt w:val="decimal"/>
+      <w:lvlText w:val="%4."/>
+      <w:lvlJc w:val="left"/>
+      <w:pPr>
+        <w:ind w:left="2880" w:hanging="360"/>
+      </w:pPr>
+    </w:lvl>
+    <w:lvl w:ilvl="4" w:tplc="04090019" w:tentative="1">
+      <w:start w:val="1"/>
+      <w:numFmt w:val="lowerLetter"/>
+      <w:lvlText w:val="%5."/>
+      <w:lvlJc w:val="left"/>
+      <w:pPr>
+        <w:ind w:left="3600" w:hanging="360"/>
+      </w:pPr>
+    </w:lvl>
+    <w:lvl w:ilvl="5" w:tplc="0409001B" w:tentative="1">
+      <w:start w:val="1"/>
+      <w:numFmt w:val="lowerRoman"/>
+      <w:lvlText w:val="%6."/>
+      <w:lvlJc w:val="right"/>
+      <w:pPr>
+        <w:ind w:left="4320" w:hanging="180"/>
+      </w:pPr>
+    </w:lvl>
+    <w:lvl w:ilvl="6" w:tplc="0409000F" w:tentative="1">
+      <w:start w:val="1"/>
+      <w:numFmt w:val="decimal"/>
+      <w:lvlText w:val="%7."/>
+      <w:lvlJc w:val="left"/>
+      <w:pPr>
+        <w:ind w:left="5040" w:hanging="360"/>
+      </w:pPr>
+    </w:lvl>
+    <w:lvl w:ilvl="7" w:tplc="04090019" w:tentative="1">
+      <w:start w:val="1"/>
+      <w:numFmt w:val="lowerLetter"/>
+      <w:lvlText w:val="%8."/>
+      <w:lvlJc w:val="left"/>
+      <w:pPr>
+        <w:ind w:left="5760" w:hanging="360"/>
+      </w:pPr>
+    </w:lvl>
+    <w:lvl w:ilvl="8" w:tplc="0409001B" w:tentative="1">
+      <w:start w:val="1"/>
+      <w:numFmt w:val="lowerRoman"/>
+      <w:lvlText w:val="%9."/>
+      <w:lvlJc w:val="right"/>
+      <w:pPr>
+        <w:ind w:left="6480" w:hanging="180"/>
+      </w:pPr>
+    </w:lvl>
+  </w:abstractNum>
+  <w:abstractNum w:abstractNumId="12" w15:restartNumberingAfterBreak="0">
     <w:nsid w:val="3D023C26"/>
     <w:multiLevelType w:val="hybridMultilevel"/>
     <w:tmpl w:val="9C7CD5E0"/>
@@ -7289,7 +7730,7 @@
       </w:rPr>
     </w:lvl>
   </w:abstractNum>
-  <w:abstractNum w:abstractNumId="12" w15:restartNumberingAfterBreak="0">
+  <w:abstractNum w:abstractNumId="13" w15:restartNumberingAfterBreak="0">
     <w:nsid w:val="3DFF1B11"/>
     <w:multiLevelType w:val="hybridMultilevel"/>
     <w:tmpl w:val="3FE23754"/>
@@ -7402,7 +7843,7 @@
       </w:rPr>
     </w:lvl>
   </w:abstractNum>
-  <w:abstractNum w:abstractNumId="13" w15:restartNumberingAfterBreak="0">
+  <w:abstractNum w:abstractNumId="14" w15:restartNumberingAfterBreak="0">
     <w:nsid w:val="471958F6"/>
     <w:multiLevelType w:val="hybridMultilevel"/>
     <w:tmpl w:val="52C262B0"/>
@@ -7515,7 +7956,7 @@
       </w:rPr>
     </w:lvl>
   </w:abstractNum>
-  <w:abstractNum w:abstractNumId="14" w15:restartNumberingAfterBreak="0">
+  <w:abstractNum w:abstractNumId="15" w15:restartNumberingAfterBreak="0">
     <w:nsid w:val="551D71E6"/>
     <w:multiLevelType w:val="hybridMultilevel"/>
     <w:tmpl w:val="219A6E32"/>
@@ -7604,7 +8045,7 @@
       </w:pPr>
     </w:lvl>
   </w:abstractNum>
-  <w:abstractNum w:abstractNumId="15" w15:restartNumberingAfterBreak="0">
+  <w:abstractNum w:abstractNumId="16" w15:restartNumberingAfterBreak="0">
     <w:nsid w:val="56DB69F7"/>
     <w:multiLevelType w:val="hybridMultilevel"/>
     <w:tmpl w:val="E0744A56"/>
@@ -7717,7 +8158,7 @@
       </w:rPr>
     </w:lvl>
   </w:abstractNum>
-  <w:abstractNum w:abstractNumId="16" w15:restartNumberingAfterBreak="0">
+  <w:abstractNum w:abstractNumId="17" w15:restartNumberingAfterBreak="0">
     <w:nsid w:val="58E10B9D"/>
     <w:multiLevelType w:val="hybridMultilevel"/>
     <w:tmpl w:val="4D007D9A"/>
@@ -7807,7 +8248,7 @@
       </w:pPr>
     </w:lvl>
   </w:abstractNum>
-  <w:abstractNum w:abstractNumId="17" w15:restartNumberingAfterBreak="0">
+  <w:abstractNum w:abstractNumId="18" w15:restartNumberingAfterBreak="0">
     <w:nsid w:val="61C34F65"/>
     <w:multiLevelType w:val="hybridMultilevel"/>
     <w:tmpl w:val="0234F3B6"/>
@@ -7896,7 +8337,7 @@
       </w:pPr>
     </w:lvl>
   </w:abstractNum>
-  <w:abstractNum w:abstractNumId="18" w15:restartNumberingAfterBreak="0">
+  <w:abstractNum w:abstractNumId="19" w15:restartNumberingAfterBreak="0">
     <w:nsid w:val="69202EEA"/>
     <w:multiLevelType w:val="hybridMultilevel"/>
     <w:tmpl w:val="F0CC4726"/>
@@ -7982,7 +8423,7 @@
       </w:pPr>
     </w:lvl>
   </w:abstractNum>
-  <w:abstractNum w:abstractNumId="19" w15:restartNumberingAfterBreak="0">
+  <w:abstractNum w:abstractNumId="20" w15:restartNumberingAfterBreak="0">
     <w:nsid w:val="713A112F"/>
     <w:multiLevelType w:val="hybridMultilevel"/>
     <w:tmpl w:val="B44AF8EC"/>
@@ -8071,7 +8512,7 @@
       </w:pPr>
     </w:lvl>
   </w:abstractNum>
-  <w:abstractNum w:abstractNumId="20" w15:restartNumberingAfterBreak="0">
+  <w:abstractNum w:abstractNumId="21" w15:restartNumberingAfterBreak="0">
     <w:nsid w:val="79D249DB"/>
     <w:multiLevelType w:val="hybridMultilevel"/>
     <w:tmpl w:val="BC7A1DFA"/>
@@ -8160,7 +8601,7 @@
       </w:pPr>
     </w:lvl>
   </w:abstractNum>
-  <w:abstractNum w:abstractNumId="21" w15:restartNumberingAfterBreak="0">
+  <w:abstractNum w:abstractNumId="22" w15:restartNumberingAfterBreak="0">
     <w:nsid w:val="7AF90251"/>
     <w:multiLevelType w:val="hybridMultilevel"/>
     <w:tmpl w:val="9B2A0038"/>
@@ -8250,7 +8691,7 @@
       </w:pPr>
     </w:lvl>
   </w:abstractNum>
-  <w:abstractNum w:abstractNumId="22" w15:restartNumberingAfterBreak="0">
+  <w:abstractNum w:abstractNumId="23" w15:restartNumberingAfterBreak="0">
     <w:nsid w:val="7E9C0033"/>
     <w:multiLevelType w:val="hybridMultilevel"/>
     <w:tmpl w:val="358CBA28"/>
@@ -8349,22 +8790,22 @@
     <w:abstractNumId w:val="5"/>
   </w:num>
   <w:num w:numId="4">
-    <w:abstractNumId w:val="16"/>
+    <w:abstractNumId w:val="17"/>
   </w:num>
   <w:num w:numId="5">
     <w:abstractNumId w:val="4"/>
   </w:num>
   <w:num w:numId="6">
-    <w:abstractNumId w:val="17"/>
+    <w:abstractNumId w:val="18"/>
   </w:num>
   <w:num w:numId="7">
-    <w:abstractNumId w:val="20"/>
+    <w:abstractNumId w:val="21"/>
   </w:num>
   <w:num w:numId="8">
-    <w:abstractNumId w:val="21"/>
+    <w:abstractNumId w:val="22"/>
   </w:num>
   <w:num w:numId="9">
-    <w:abstractNumId w:val="13"/>
+    <w:abstractNumId w:val="14"/>
   </w:num>
   <w:num w:numId="10">
     <w:abstractNumId w:val="6"/>
@@ -8376,34 +8817,34 @@
     <w:abstractNumId w:val="2"/>
   </w:num>
   <w:num w:numId="13">
+    <w:abstractNumId w:val="13"/>
+  </w:num>
+  <w:num w:numId="14">
     <w:abstractNumId w:val="12"/>
   </w:num>
-  <w:num w:numId="14">
-    <w:abstractNumId w:val="11"/>
-  </w:num>
   <w:num w:numId="15">
-    <w:abstractNumId w:val="11"/>
+    <w:abstractNumId w:val="12"/>
   </w:num>
   <w:num w:numId="16">
     <w:abstractNumId w:val="7"/>
   </w:num>
   <w:num w:numId="17">
-    <w:abstractNumId w:val="22"/>
+    <w:abstractNumId w:val="23"/>
   </w:num>
   <w:num w:numId="18">
     <w:abstractNumId w:val="3"/>
   </w:num>
   <w:num w:numId="19">
-    <w:abstractNumId w:val="14"/>
+    <w:abstractNumId w:val="15"/>
   </w:num>
   <w:num w:numId="20">
-    <w:abstractNumId w:val="15"/>
+    <w:abstractNumId w:val="16"/>
   </w:num>
   <w:num w:numId="21">
-    <w:abstractNumId w:val="18"/>
+    <w:abstractNumId w:val="19"/>
   </w:num>
   <w:num w:numId="22">
-    <w:abstractNumId w:val="19"/>
+    <w:abstractNumId w:val="20"/>
   </w:num>
   <w:num w:numId="23">
     <w:abstractNumId w:val="9"/>
@@ -8411,7 +8852,18 @@
   <w:num w:numId="24">
     <w:abstractNumId w:val="1"/>
   </w:num>
+  <w:num w:numId="25">
+    <w:abstractNumId w:val="11"/>
+  </w:num>
 </w:numbering>
+</file>
+
+<file path=word/people.xml><?xml version="1.0" encoding="utf-8"?>
+<w15:people xmlns:wpc="http://schemas.microsoft.com/office/word/2010/wordprocessingCanvas" xmlns:cx="http://schemas.microsoft.com/office/drawing/2014/chartex" xmlns:cx1="http://schemas.microsoft.com/office/drawing/2015/9/8/chartex" xmlns:cx2="http://schemas.microsoft.com/office/drawing/2015/10/21/chartex" xmlns:cx3="http://schemas.microsoft.com/office/drawing/2016/5/9/chartex" xmlns:cx4="http://schemas.microsoft.com/office/drawing/2016/5/10/chartex" xmlns:cx5="http://schemas.microsoft.com/office/drawing/2016/5/11/chartex" xmlns:cx6="http://schemas.microsoft.com/office/drawing/2016/5/12/chartex" xmlns:cx7="http://schemas.microsoft.com/office/drawing/2016/5/13/chartex" xmlns:cx8="http://schemas.microsoft.com/office/drawing/2016/5/14/chartex" xmlns:mc="http://schemas.openxmlformats.org/markup-compatibility/2006" xmlns:aink="http://schemas.microsoft.com/office/drawing/2016/ink" xmlns:am3d="http://schemas.microsoft.com/office/drawing/2017/model3d" xmlns:o="urn:schemas-microsoft-com:office:office" xmlns:r="http://schemas.openxmlformats.org/officeDocument/2006/relationships" xmlns:m="http://schemas.openxmlformats.org/officeDocument/2006/math" xmlns:v="urn:schemas-microsoft-com:vml" xmlns:wp14="http://schemas.microsoft.com/office/word/2010/wordprocessingDrawing" xmlns:wp="http://schemas.openxmlformats.org/drawingml/2006/wordprocessingDrawing" xmlns:w10="urn:schemas-microsoft-com:office:word" xmlns:w="http://schemas.openxmlformats.org/wordprocessingml/2006/main" xmlns:w14="http://schemas.microsoft.com/office/word/2010/wordml" xmlns:w15="http://schemas.microsoft.com/office/word/2012/wordml" xmlns:w16cid="http://schemas.microsoft.com/office/word/2016/wordml/cid" xmlns:w16se="http://schemas.microsoft.com/office/word/2015/wordml/symex" xmlns:wpg="http://schemas.microsoft.com/office/word/2010/wordprocessingGroup" xmlns:wpi="http://schemas.microsoft.com/office/word/2010/wordprocessingInk" xmlns:wne="http://schemas.microsoft.com/office/word/2006/wordml" xmlns:wps="http://schemas.microsoft.com/office/word/2010/wordprocessingShape" mc:Ignorable="w14 w15 w16se w16cid wp14">
+  <w15:person w15:author="Rajesh Nath">
+    <w15:presenceInfo w15:providerId="None" w15:userId="Rajesh Nath"/>
+  </w15:person>
+</w15:people>
 </file>
 
 <file path=word/styles.xml><?xml version="1.0" encoding="utf-8"?>
@@ -9239,6 +9691,78 @@
       <w:shd w:val="clear" w:color="auto" w:fill="E6E6E6"/>
     </w:rPr>
   </w:style>
+  <w:style w:type="character" w:styleId="CommentReference">
+    <w:name w:val="annotation reference"/>
+    <w:basedOn w:val="DefaultParagraphFont"/>
+    <w:uiPriority w:val="99"/>
+    <w:semiHidden/>
+    <w:unhideWhenUsed/>
+    <w:rsid w:val="00D12FCE"/>
+    <w:rPr>
+      <w:sz w:val="16"/>
+      <w:szCs w:val="16"/>
+    </w:rPr>
+  </w:style>
+  <w:style w:type="paragraph" w:styleId="CommentText">
+    <w:name w:val="annotation text"/>
+    <w:basedOn w:val="Normal"/>
+    <w:link w:val="CommentTextChar"/>
+    <w:uiPriority w:val="99"/>
+    <w:semiHidden/>
+    <w:unhideWhenUsed/>
+    <w:rsid w:val="00D12FCE"/>
+    <w:pPr>
+      <w:spacing w:line="240" w:lineRule="auto"/>
+    </w:pPr>
+    <w:rPr>
+      <w:sz w:val="20"/>
+      <w:szCs w:val="20"/>
+    </w:rPr>
+  </w:style>
+  <w:style w:type="character" w:customStyle="1" w:styleId="CommentTextChar">
+    <w:name w:val="Comment Text Char"/>
+    <w:basedOn w:val="DefaultParagraphFont"/>
+    <w:link w:val="CommentText"/>
+    <w:uiPriority w:val="99"/>
+    <w:semiHidden/>
+    <w:rsid w:val="00D12FCE"/>
+    <w:rPr>
+      <w:rFonts w:eastAsiaTheme="minorEastAsia"/>
+      <w:b/>
+      <w:color w:val="082A75" w:themeColor="text2"/>
+      <w:sz w:val="20"/>
+      <w:szCs w:val="20"/>
+    </w:rPr>
+  </w:style>
+  <w:style w:type="paragraph" w:styleId="CommentSubject">
+    <w:name w:val="annotation subject"/>
+    <w:basedOn w:val="CommentText"/>
+    <w:next w:val="CommentText"/>
+    <w:link w:val="CommentSubjectChar"/>
+    <w:uiPriority w:val="99"/>
+    <w:semiHidden/>
+    <w:unhideWhenUsed/>
+    <w:rsid w:val="00D12FCE"/>
+    <w:rPr>
+      <w:bCs/>
+    </w:rPr>
+  </w:style>
+  <w:style w:type="character" w:customStyle="1" w:styleId="CommentSubjectChar">
+    <w:name w:val="Comment Subject Char"/>
+    <w:basedOn w:val="CommentTextChar"/>
+    <w:link w:val="CommentSubject"/>
+    <w:uiPriority w:val="99"/>
+    <w:semiHidden/>
+    <w:rsid w:val="00D12FCE"/>
+    <w:rPr>
+      <w:rFonts w:eastAsiaTheme="minorEastAsia"/>
+      <w:b/>
+      <w:bCs/>
+      <w:color w:val="082A75" w:themeColor="text2"/>
+      <w:sz w:val="20"/>
+      <w:szCs w:val="20"/>
+    </w:rPr>
+  </w:style>
 </w:styles>
 </file>
 
@@ -9359,19 +9883,19 @@
 
 <file path=word/glossary/fontTable.xml><?xml version="1.0" encoding="utf-8"?>
 <w:fonts xmlns:mc="http://schemas.openxmlformats.org/markup-compatibility/2006" xmlns:r="http://schemas.openxmlformats.org/officeDocument/2006/relationships" xmlns:w="http://schemas.openxmlformats.org/wordprocessingml/2006/main" xmlns:w14="http://schemas.microsoft.com/office/word/2010/wordml" xmlns:w15="http://schemas.microsoft.com/office/word/2012/wordml" xmlns:w16cid="http://schemas.microsoft.com/office/word/2016/wordml/cid" xmlns:w16se="http://schemas.microsoft.com/office/word/2015/wordml/symex" mc:Ignorable="w14 w15 w16se w16cid">
+  <w:font w:name="Symbol">
+    <w:panose1 w:val="05050102010706020507"/>
+    <w:charset w:val="02"/>
+    <w:family w:val="roman"/>
+    <w:pitch w:val="variable"/>
+    <w:sig w:usb0="00000000" w:usb1="10000000" w:usb2="00000000" w:usb3="00000000" w:csb0="80000000" w:csb1="00000000"/>
+  </w:font>
   <w:font w:name="Times New Roman">
     <w:panose1 w:val="02020603050405020304"/>
     <w:charset w:val="00"/>
     <w:family w:val="roman"/>
     <w:pitch w:val="variable"/>
     <w:sig w:usb0="E0002EFF" w:usb1="C000785B" w:usb2="00000009" w:usb3="00000000" w:csb0="000001FF" w:csb1="00000000"/>
-  </w:font>
-  <w:font w:name="Symbol">
-    <w:panose1 w:val="05050102010706020507"/>
-    <w:charset w:val="02"/>
-    <w:family w:val="roman"/>
-    <w:pitch w:val="variable"/>
-    <w:sig w:usb0="00000000" w:usb1="10000000" w:usb2="00000000" w:usb3="00000000" w:csb0="80000000" w:csb1="00000000"/>
   </w:font>
   <w:font w:name="Courier New">
     <w:panose1 w:val="02070309020205020404"/>
@@ -9394,11 +9918,11 @@
     <w:pitch w:val="variable"/>
     <w:sig w:usb0="E0002AFF" w:usb1="C000247B" w:usb2="00000009" w:usb3="00000000" w:csb0="000001FF" w:csb1="00000000"/>
   </w:font>
-  <w:font w:name="MS Mincho">
+  <w:font w:name="ＭＳ 明朝">
     <w:altName w:val="MS Mincho"/>
     <w:panose1 w:val="02020609040205080304"/>
     <w:charset w:val="80"/>
-    <w:family w:val="modern"/>
+    <w:family w:val="roman"/>
     <w:pitch w:val="fixed"/>
     <w:sig w:usb0="E00002FF" w:usb1="6AC7FDFB" w:usb2="08000012" w:usb3="00000000" w:csb0="0002009F" w:csb1="00000000"/>
   </w:font>
@@ -9407,10 +9931,10 @@
     <w:charset w:val="00"/>
     <w:family w:val="swiss"/>
     <w:pitch w:val="variable"/>
-    <w:sig w:usb0="E0002EFF" w:usb1="C0007843" w:usb2="00000009" w:usb3="00000000" w:csb0="000001FF" w:csb1="00000000"/>
+    <w:sig w:usb0="E0002EFF" w:usb1="C000785B" w:usb2="00000009" w:usb3="00000000" w:csb0="000001FF" w:csb1="00000000"/>
   </w:font>
-  <w:font w:name="MS Gothic">
-    <w:altName w:val="ＭＳ ゴシック"/>
+  <w:font w:name="ＭＳ ゴシック">
+    <w:altName w:val="MS Gothic"/>
     <w:panose1 w:val="020B0609070205080204"/>
     <w:charset w:val="80"/>
     <w:family w:val="modern"/>
@@ -9431,18 +9955,17 @@
     <w:pitch w:val="fixed"/>
     <w:sig w:usb0="E00006FF" w:usb1="0000FCFF" w:usb2="00000001" w:usb3="00000000" w:csb0="0000019F" w:csb1="00000000"/>
   </w:font>
-  <w:font w:name="Yu Mincho">
-    <w:altName w:val="游明朝"/>
+  <w:font w:name="游明朝">
+    <w:panose1 w:val="02020400000000000000"/>
     <w:charset w:val="80"/>
     <w:family w:val="roman"/>
     <w:pitch w:val="variable"/>
     <w:sig w:usb0="800002E7" w:usb1="2AC7FCFF" w:usb2="00000012" w:usb3="00000000" w:csb0="0002009F" w:csb1="00000000"/>
   </w:font>
-  <w:font w:name="Yu Gothic Light">
-    <w:altName w:val="游ゴシック Light"/>
+  <w:font w:name="游ゴシック Light">
     <w:panose1 w:val="020B0300000000000000"/>
     <w:charset w:val="80"/>
-    <w:family w:val="swiss"/>
+    <w:family w:val="modern"/>
     <w:pitch w:val="variable"/>
     <w:sig w:usb0="E00002FF" w:usb1="2AC7FDFF" w:usb2="00000016" w:usb3="00000000" w:csb0="0002009F" w:csb1="00000000"/>
   </w:font>
@@ -9478,6 +10001,7 @@
     <w:rsid w:val="000B2188"/>
     <w:rsid w:val="00114E9B"/>
     <w:rsid w:val="005046B6"/>
+    <w:rsid w:val="00553885"/>
     <w:rsid w:val="006A1003"/>
     <w:rsid w:val="00782D60"/>
     <w:rsid w:val="00AC27A4"/>
@@ -10277,12 +10801,6 @@
 </file>
 
 <file path=customXml/item2.xml><?xml version="1.0" encoding="utf-8"?>
-<p:properties xmlns:p="http://schemas.microsoft.com/office/2006/metadata/properties" xmlns:xsi="http://www.w3.org/2001/XMLSchema-instance" xmlns:pc="http://schemas.microsoft.com/office/infopath/2007/PartnerControls">
-  <documentManagement/>
-</p:properties>
-</file>
-
-<file path=customXml/item3.xml><?xml version="1.0" encoding="utf-8"?>
 <ct:contentTypeSchema xmlns:ct="http://schemas.microsoft.com/office/2006/metadata/contentType" xmlns:ma="http://schemas.microsoft.com/office/2006/metadata/properties/metaAttributes" ct:_="" ma:_="" ma:contentTypeName="Document" ma:contentTypeID="0x010100CAEC9D82600E124EAE0FA188E684C09D" ma:contentTypeVersion="9" ma:contentTypeDescription="Create a new document." ma:contentTypeScope="" ma:versionID="2bea53d09770e635ce8cd83c736594bd">
   <xsd:schema xmlns:xsd="http://www.w3.org/2001/XMLSchema" xmlns:xs="http://www.w3.org/2001/XMLSchema" xmlns:p="http://schemas.microsoft.com/office/2006/metadata/properties" xmlns:ns2="9da69110-5409-4e92-be76-6d3d1d916b93" xmlns:ns3="97c3c57a-7bc7-40e1-97a2-cb26290855d5" targetNamespace="http://schemas.microsoft.com/office/2006/metadata/properties" ma:root="true" ma:fieldsID="757f8fe93e2ad4349ee25041227df146" ns2:_="" ns3:_="">
     <xsd:import namespace="9da69110-5409-4e92-be76-6d3d1d916b93"/>
@@ -10479,6 +10997,12 @@
 </ct:contentTypeSchema>
 </file>
 
+<file path=customXml/item3.xml><?xml version="1.0" encoding="utf-8"?>
+<p:properties xmlns:p="http://schemas.microsoft.com/office/2006/metadata/properties" xmlns:xsi="http://www.w3.org/2001/XMLSchema-instance" xmlns:pc="http://schemas.microsoft.com/office/infopath/2007/PartnerControls">
+  <documentManagement/>
+</p:properties>
+</file>
+
 <file path=customXml/item4.xml><?xml version="1.0" encoding="utf-8"?>
 <?mso-contentType ?>
 <FormTemplates xmlns="http://schemas.microsoft.com/sharepoint/v3/contenttype/forms">
@@ -10501,15 +11025,6 @@
 </file>
 
 <file path=customXml/itemProps2.xml><?xml version="1.0" encoding="utf-8"?>
-<ds:datastoreItem xmlns:ds="http://schemas.openxmlformats.org/officeDocument/2006/customXml" ds:itemID="{4E626FC5-42C7-4B05-993A-A5ECAE753FE8}">
-  <ds:schemaRefs>
-    <ds:schemaRef ds:uri="http://schemas.microsoft.com/office/2006/metadata/properties"/>
-    <ds:schemaRef ds:uri="http://schemas.microsoft.com/office/infopath/2007/PartnerControls"/>
-  </ds:schemaRefs>
-</ds:datastoreItem>
-</file>
-
-<file path=customXml/itemProps3.xml><?xml version="1.0" encoding="utf-8"?>
 <ds:datastoreItem xmlns:ds="http://schemas.openxmlformats.org/officeDocument/2006/customXml" ds:itemID="{D3A2D1FB-17D9-45D9-8005-95FAB020E4AE}">
   <ds:schemaRefs>
     <ds:schemaRef ds:uri="http://schemas.microsoft.com/office/2006/metadata/contentType"/>
@@ -10528,6 +11043,15 @@
 </ds:datastoreItem>
 </file>
 
+<file path=customXml/itemProps3.xml><?xml version="1.0" encoding="utf-8"?>
+<ds:datastoreItem xmlns:ds="http://schemas.openxmlformats.org/officeDocument/2006/customXml" ds:itemID="{4E626FC5-42C7-4B05-993A-A5ECAE753FE8}">
+  <ds:schemaRefs>
+    <ds:schemaRef ds:uri="http://schemas.microsoft.com/office/2006/metadata/properties"/>
+    <ds:schemaRef ds:uri="http://schemas.microsoft.com/office/infopath/2007/PartnerControls"/>
+  </ds:schemaRefs>
+</ds:datastoreItem>
+</file>
+
 <file path=customXml/itemProps4.xml><?xml version="1.0" encoding="utf-8"?>
 <ds:datastoreItem xmlns:ds="http://schemas.openxmlformats.org/officeDocument/2006/customXml" ds:itemID="{43323E7E-29A7-49F9-9CB7-7ADDF3595E72}">
   <ds:schemaRefs>
@@ -10537,7 +11061,7 @@
 </file>
 
 <file path=customXml/itemProps5.xml><?xml version="1.0" encoding="utf-8"?>
-<ds:datastoreItem xmlns:ds="http://schemas.openxmlformats.org/officeDocument/2006/customXml" ds:itemID="{CBF916A6-6AE2-4388-85DE-0EDC9E154D92}">
+<ds:datastoreItem xmlns:ds="http://schemas.openxmlformats.org/officeDocument/2006/customXml" ds:itemID="{91745237-E083-436A-930D-6B00D2EBBF58}">
   <ds:schemaRefs>
     <ds:schemaRef ds:uri="http://schemas.openxmlformats.org/officeDocument/2006/bibliography"/>
   </ds:schemaRefs>

</xml_diff>

<commit_message>
Second review of whitepaper by Somya
Second review of whitepaper by Somya
</commit_message>
<xml_diff>
--- a/1.Spock(A - Project 1)/10.Papers/2018_Batch1_Group1_AProject1_Somya_v0.0.docx
+++ b/1.Spock(A - Project 1)/10.Papers/2018_Batch1_Group1_AProject1_Somya_v0.0.docx
@@ -481,7 +481,7 @@
                     <w:noProof/>
                     <w:color w:val="061F57" w:themeColor="text2" w:themeShade="BF"/>
                   </w:rPr>
-                  <w:t>March 25</w:t>
+                  <w:t>March 26</w:t>
                 </w:r>
                 <w:r>
                   <w:rPr>
@@ -1178,6 +1178,7 @@
               </w:rPr>
             </w:pPr>
             <w:bookmarkStart w:id="0" w:name="_Toc527993528"/>
+            <w:commentRangeStart w:id="1"/>
             <w:r>
               <w:rPr>
                 <w:color w:val="061F57" w:themeColor="text2" w:themeShade="BF"/>
@@ -1200,7 +1201,34 @@
                 <w:sz w:val="28"/>
                 <w:szCs w:val="28"/>
               </w:rPr>
-              <w:t>lasticsearch instance so as to obtain the search query result information in this document.</w:t>
+              <w:t xml:space="preserve">lasticsearch instance </w:t>
+            </w:r>
+            <w:proofErr w:type="gramStart"/>
+            <w:r>
+              <w:rPr>
+                <w:color w:val="061F57" w:themeColor="text2" w:themeShade="BF"/>
+                <w:sz w:val="28"/>
+                <w:szCs w:val="28"/>
+              </w:rPr>
+              <w:t>so as to</w:t>
+            </w:r>
+            <w:proofErr w:type="gramEnd"/>
+            <w:r>
+              <w:rPr>
+                <w:color w:val="061F57" w:themeColor="text2" w:themeShade="BF"/>
+                <w:sz w:val="28"/>
+                <w:szCs w:val="28"/>
+              </w:rPr>
+              <w:t xml:space="preserve"> obtain the search query result information in this document.</w:t>
+            </w:r>
+            <w:commentRangeEnd w:id="1"/>
+            <w:r>
+              <w:rPr>
+                <w:rStyle w:val="CommentReference"/>
+                <w:rFonts w:eastAsiaTheme="minorEastAsia" w:cstheme="minorBidi"/>
+                <w:b/>
+              </w:rPr>
+              <w:commentReference w:id="1"/>
             </w:r>
           </w:p>
           <w:p>
@@ -1214,7 +1242,7 @@
                 <w:szCs w:val="28"/>
               </w:rPr>
             </w:pPr>
-            <w:commentRangeStart w:id="1"/>
+            <w:commentRangeStart w:id="2"/>
             <w:r>
               <w:rPr>
                 <w:rFonts w:eastAsiaTheme="majorEastAsia" w:cstheme="majorBidi"/>
@@ -1314,12 +1342,12 @@
               </w:rPr>
               <w:t xml:space="preserve">fast response time, easy to maintain and provides easy analysis of product performance. </w:t>
             </w:r>
-            <w:commentRangeEnd w:id="1"/>
+            <w:commentRangeEnd w:id="2"/>
             <w:r>
               <w:rPr>
                 <w:rStyle w:val="CommentReference"/>
               </w:rPr>
-              <w:commentReference w:id="1"/>
+              <w:commentReference w:id="2"/>
             </w:r>
           </w:p>
           <w:p>
@@ -1655,7 +1683,7 @@
               </w:rPr>
               <w:t xml:space="preserve">Create data model for storing output of </w:t>
             </w:r>
-            <w:commentRangeStart w:id="2"/>
+            <w:commentRangeStart w:id="3"/>
             <w:r>
               <w:rPr>
                 <w:rFonts w:eastAsiaTheme="majorEastAsia" w:cstheme="majorBidi"/>
@@ -1665,7 +1693,7 @@
               </w:rPr>
               <w:t xml:space="preserve">data validation </w:t>
             </w:r>
-            <w:commentRangeEnd w:id="2"/>
+            <w:commentRangeEnd w:id="3"/>
             <w:r>
               <w:rPr>
                 <w:rStyle w:val="CommentReference"/>
@@ -1673,7 +1701,7 @@
                 <w:b/>
                 <w:color w:val="082A75" w:themeColor="text2"/>
               </w:rPr>
-              <w:commentReference w:id="2"/>
+              <w:commentReference w:id="3"/>
             </w:r>
             <w:r>
               <w:rPr>
@@ -1709,7 +1737,7 @@
               </w:rPr>
               <w:t xml:space="preserve">Create data model for storing output of </w:t>
             </w:r>
-            <w:commentRangeStart w:id="3"/>
+            <w:commentRangeStart w:id="4"/>
             <w:r>
               <w:rPr>
                 <w:rFonts w:eastAsiaTheme="majorEastAsia" w:cstheme="majorBidi"/>
@@ -1719,7 +1747,7 @@
               </w:rPr>
               <w:t xml:space="preserve">data filtering </w:t>
             </w:r>
-            <w:commentRangeEnd w:id="3"/>
+            <w:commentRangeEnd w:id="4"/>
             <w:r>
               <w:rPr>
                 <w:rStyle w:val="CommentReference"/>
@@ -1727,7 +1755,7 @@
                 <w:b/>
                 <w:color w:val="082A75" w:themeColor="text2"/>
               </w:rPr>
-              <w:commentReference w:id="3"/>
+              <w:commentReference w:id="4"/>
             </w:r>
             <w:r>
               <w:rPr>
@@ -1833,7 +1861,7 @@
           <w:u w:val="single"/>
         </w:rPr>
       </w:pPr>
-      <w:commentRangeStart w:id="4"/>
+      <w:commentRangeStart w:id="5"/>
       <w:r>
         <w:rPr>
           <w:u w:val="single"/>
@@ -1841,7 +1869,7 @@
         <w:lastRenderedPageBreak/>
         <w:t>Description</w:t>
       </w:r>
-      <w:commentRangeEnd w:id="4"/>
+      <w:commentRangeEnd w:id="5"/>
       <w:r>
         <w:rPr>
           <w:rStyle w:val="CommentReference"/>
@@ -1849,7 +1877,7 @@
           <w:color w:val="082A75" w:themeColor="text2"/>
           <w:kern w:val="0"/>
         </w:rPr>
-        <w:commentReference w:id="4"/>
+        <w:commentReference w:id="5"/>
       </w:r>
     </w:p>
     <w:tbl>
@@ -2211,7 +2239,7 @@
                 <w:color w:val="061F57" w:themeColor="text2" w:themeShade="BF"/>
               </w:rPr>
             </w:pPr>
-            <w:commentRangeStart w:id="5"/>
+            <w:commentRangeStart w:id="6"/>
             <w:r>
               <w:rPr>
                 <w:b w:val="0"/>
@@ -2226,12 +2254,12 @@
               </w:rPr>
               <w:t>after downloading Elasticsearch 6.4.2</w:t>
             </w:r>
-            <w:commentRangeEnd w:id="5"/>
+            <w:commentRangeEnd w:id="6"/>
             <w:r>
               <w:rPr>
                 <w:rStyle w:val="CommentReference"/>
               </w:rPr>
-              <w:commentReference w:id="5"/>
+              <w:commentReference w:id="6"/>
             </w:r>
             <w:r>
               <w:rPr>
@@ -2554,7 +2582,7 @@
                 <w:color w:val="061F57" w:themeColor="text2" w:themeShade="BF"/>
               </w:rPr>
             </w:pPr>
-            <w:commentRangeStart w:id="6"/>
+            <w:commentRangeStart w:id="7"/>
             <w:r>
               <w:rPr>
                 <w:b w:val="0"/>
@@ -2569,12 +2597,12 @@
               </w:rPr>
               <w:t xml:space="preserve">latforms </w:t>
             </w:r>
-            <w:commentRangeEnd w:id="6"/>
+            <w:commentRangeEnd w:id="7"/>
             <w:r>
               <w:rPr>
                 <w:rStyle w:val="CommentReference"/>
               </w:rPr>
-              <w:commentReference w:id="6"/>
+              <w:commentReference w:id="7"/>
             </w:r>
             <w:r>
               <w:rPr>
@@ -4090,6 +4118,7 @@
                 <w:u w:val="single"/>
               </w:rPr>
             </w:pPr>
+            <w:commentRangeStart w:id="9"/>
             <w:r>
               <w:rPr>
                 <w:rFonts w:eastAsiaTheme="minorEastAsia" w:cstheme="majorHAnsi"/>
@@ -4098,6 +4127,16 @@
               </w:rPr>
               <w:lastRenderedPageBreak/>
               <w:t>Project artifacts</w:t>
+            </w:r>
+            <w:commentRangeEnd w:id="9"/>
+            <w:r>
+              <w:rPr>
+                <w:rStyle w:val="CommentReference"/>
+                <w:rFonts w:asciiTheme="minorHAnsi" w:eastAsiaTheme="minorEastAsia" w:hAnsiTheme="minorHAnsi" w:cstheme="minorBidi"/>
+                <w:color w:val="082A75" w:themeColor="text2"/>
+                <w:kern w:val="0"/>
+              </w:rPr>
+              <w:commentReference w:id="9"/>
             </w:r>
           </w:p>
           <w:p>
@@ -5953,7 +5992,23 @@
 
 <file path=word/comments.xml><?xml version="1.0" encoding="utf-8"?>
 <w:comments xmlns:wpc="http://schemas.microsoft.com/office/word/2010/wordprocessingCanvas" xmlns:cx="http://schemas.microsoft.com/office/drawing/2014/chartex" xmlns:cx1="http://schemas.microsoft.com/office/drawing/2015/9/8/chartex" xmlns:cx2="http://schemas.microsoft.com/office/drawing/2015/10/21/chartex" xmlns:cx3="http://schemas.microsoft.com/office/drawing/2016/5/9/chartex" xmlns:cx4="http://schemas.microsoft.com/office/drawing/2016/5/10/chartex" xmlns:cx5="http://schemas.microsoft.com/office/drawing/2016/5/11/chartex" xmlns:cx6="http://schemas.microsoft.com/office/drawing/2016/5/12/chartex" xmlns:cx7="http://schemas.microsoft.com/office/drawing/2016/5/13/chartex" xmlns:cx8="http://schemas.microsoft.com/office/drawing/2016/5/14/chartex" xmlns:mc="http://schemas.openxmlformats.org/markup-compatibility/2006" xmlns:aink="http://schemas.microsoft.com/office/drawing/2016/ink" xmlns:am3d="http://schemas.microsoft.com/office/drawing/2017/model3d" xmlns:o="urn:schemas-microsoft-com:office:office" xmlns:r="http://schemas.openxmlformats.org/officeDocument/2006/relationships" xmlns:m="http://schemas.openxmlformats.org/officeDocument/2006/math" xmlns:v="urn:schemas-microsoft-com:vml" xmlns:wp14="http://schemas.microsoft.com/office/word/2010/wordprocessingDrawing" xmlns:wp="http://schemas.openxmlformats.org/drawingml/2006/wordprocessingDrawing" xmlns:w10="urn:schemas-microsoft-com:office:word" xmlns:w="http://schemas.openxmlformats.org/wordprocessingml/2006/main" xmlns:w14="http://schemas.microsoft.com/office/word/2010/wordml" xmlns:w15="http://schemas.microsoft.com/office/word/2012/wordml" xmlns:w16cid="http://schemas.microsoft.com/office/word/2016/wordml/cid" xmlns:w16se="http://schemas.microsoft.com/office/word/2015/wordml/symex" xmlns:wpg="http://schemas.microsoft.com/office/word/2010/wordprocessingGroup" xmlns:wpi="http://schemas.microsoft.com/office/word/2010/wordprocessingInk" xmlns:wne="http://schemas.microsoft.com/office/word/2006/wordml" xmlns:wps="http://schemas.microsoft.com/office/word/2010/wordprocessingShape" mc:Ignorable="w14 w15 w16se w16cid wp14">
-  <w:comment w:id="1" w:author="Rajesh Nath" w:date="2019-03-25T17:18:00Z" w:initials="RN">
+  <w:comment w:id="1" w:author="Rajesh Nath" w:date="2019-03-26T00:22:00Z" w:initials="RN">
+    <w:p>
+      <w:pPr>
+        <w:pStyle w:val="CommentText"/>
+      </w:pPr>
+      <w:r>
+        <w:rPr>
+          <w:rStyle w:val="CommentReference"/>
+        </w:rPr>
+        <w:annotationRef/>
+      </w:r>
+      <w:r>
+        <w:t>This sentence is unclear, please clarify the meaning of this sentence.</w:t>
+      </w:r>
+    </w:p>
+  </w:comment>
+  <w:comment w:id="2" w:author="Rajesh Nath" w:date="2019-03-25T17:18:00Z" w:initials="RN">
     <w:p>
       <w:pPr>
         <w:pStyle w:val="CommentText"/>
@@ -6000,7 +6055,7 @@
       </w:r>
     </w:p>
   </w:comment>
-  <w:comment w:id="2" w:author="Rajesh Nath" w:date="2019-03-25T16:55:00Z" w:initials="RN">
+  <w:comment w:id="3" w:author="Rajesh Nath" w:date="2019-03-25T16:55:00Z" w:initials="RN">
     <w:p>
       <w:pPr>
         <w:pStyle w:val="CommentText"/>
@@ -6016,7 +6071,7 @@
       </w:r>
     </w:p>
   </w:comment>
-  <w:comment w:id="3" w:author="Rajesh Nath" w:date="2019-03-25T16:56:00Z" w:initials="RN">
+  <w:comment w:id="4" w:author="Rajesh Nath" w:date="2019-03-25T16:56:00Z" w:initials="RN">
     <w:p>
       <w:pPr>
         <w:pStyle w:val="CommentText"/>
@@ -6032,7 +6087,7 @@
       </w:r>
     </w:p>
   </w:comment>
-  <w:comment w:id="4" w:author="Rajesh Nath" w:date="2019-03-25T17:22:00Z" w:initials="RN">
+  <w:comment w:id="5" w:author="Rajesh Nath" w:date="2019-03-25T17:22:00Z" w:initials="RN">
     <w:p>
       <w:pPr>
         <w:pStyle w:val="CommentText"/>
@@ -6056,7 +6111,7 @@
       </w:r>
     </w:p>
   </w:comment>
-  <w:comment w:id="5" w:author="Rajesh Nath" w:date="2019-03-25T16:57:00Z" w:initials="RN">
+  <w:comment w:id="6" w:author="Rajesh Nath" w:date="2019-03-25T16:57:00Z" w:initials="RN">
     <w:p>
       <w:pPr>
         <w:pStyle w:val="CommentText"/>
@@ -6096,7 +6151,7 @@
       </w:r>
     </w:p>
   </w:comment>
-  <w:comment w:id="6" w:author="Rajesh Nath" w:date="2019-03-25T17:29:00Z" w:initials="RN">
+  <w:comment w:id="7" w:author="Rajesh Nath" w:date="2019-03-25T17:29:00Z" w:initials="RN">
     <w:p>
       <w:pPr>
         <w:pStyle w:val="CommentText"/>
@@ -6108,16 +6163,8 @@
         <w:annotationRef/>
       </w:r>
       <w:r>
-        <w:t xml:space="preserve">The OS description is missing here. </w:t>
+        <w:t>The OS description is missing here. Also, please include any other environment details that you might have used here.</w:t>
       </w:r>
-      <w:r>
-        <w:t xml:space="preserve">Also, please include any other environment details that you might have used </w:t>
-      </w:r>
-      <w:r>
-        <w:t>here.</w:t>
-      </w:r>
-      <w:bookmarkStart w:id="7" w:name="_GoBack"/>
-      <w:bookmarkEnd w:id="7"/>
     </w:p>
   </w:comment>
   <w:comment w:id="8" w:author="Rajesh Nath" w:date="2019-03-25T17:24:00Z" w:initials="RN">
@@ -6180,11 +6227,38 @@
       </w:r>
     </w:p>
   </w:comment>
+  <w:comment w:id="9" w:author="Rajesh Nath" w:date="2019-03-26T00:58:00Z" w:initials="RN">
+    <w:p>
+      <w:pPr>
+        <w:pStyle w:val="CommentText"/>
+      </w:pPr>
+      <w:r>
+        <w:rPr>
+          <w:rStyle w:val="CommentReference"/>
+        </w:rPr>
+        <w:annotationRef/>
+      </w:r>
+      <w:r>
+        <w:t xml:space="preserve">Please give a link to your source code repository in </w:t>
+      </w:r>
+      <w:proofErr w:type="spellStart"/>
+      <w:r>
+        <w:t>github</w:t>
+      </w:r>
+      <w:proofErr w:type="spellEnd"/>
+      <w:r>
+        <w:t xml:space="preserve"> where your source code is published. </w:t>
+      </w:r>
+      <w:bookmarkStart w:id="10" w:name="_GoBack"/>
+      <w:bookmarkEnd w:id="10"/>
+    </w:p>
+  </w:comment>
 </w:comments>
 </file>
 
 <file path=word/commentsExtended.xml><?xml version="1.0" encoding="utf-8"?>
 <w15:commentsEx xmlns:wpc="http://schemas.microsoft.com/office/word/2010/wordprocessingCanvas" xmlns:cx="http://schemas.microsoft.com/office/drawing/2014/chartex" xmlns:cx1="http://schemas.microsoft.com/office/drawing/2015/9/8/chartex" xmlns:cx2="http://schemas.microsoft.com/office/drawing/2015/10/21/chartex" xmlns:cx3="http://schemas.microsoft.com/office/drawing/2016/5/9/chartex" xmlns:cx4="http://schemas.microsoft.com/office/drawing/2016/5/10/chartex" xmlns:cx5="http://schemas.microsoft.com/office/drawing/2016/5/11/chartex" xmlns:cx6="http://schemas.microsoft.com/office/drawing/2016/5/12/chartex" xmlns:cx7="http://schemas.microsoft.com/office/drawing/2016/5/13/chartex" xmlns:cx8="http://schemas.microsoft.com/office/drawing/2016/5/14/chartex" xmlns:mc="http://schemas.openxmlformats.org/markup-compatibility/2006" xmlns:aink="http://schemas.microsoft.com/office/drawing/2016/ink" xmlns:am3d="http://schemas.microsoft.com/office/drawing/2017/model3d" xmlns:o="urn:schemas-microsoft-com:office:office" xmlns:r="http://schemas.openxmlformats.org/officeDocument/2006/relationships" xmlns:m="http://schemas.openxmlformats.org/officeDocument/2006/math" xmlns:v="urn:schemas-microsoft-com:vml" xmlns:wp14="http://schemas.microsoft.com/office/word/2010/wordprocessingDrawing" xmlns:wp="http://schemas.openxmlformats.org/drawingml/2006/wordprocessingDrawing" xmlns:w10="urn:schemas-microsoft-com:office:word" xmlns:w="http://schemas.openxmlformats.org/wordprocessingml/2006/main" xmlns:w14="http://schemas.microsoft.com/office/word/2010/wordml" xmlns:w15="http://schemas.microsoft.com/office/word/2012/wordml" xmlns:w16cid="http://schemas.microsoft.com/office/word/2016/wordml/cid" xmlns:w16se="http://schemas.microsoft.com/office/word/2015/wordml/symex" xmlns:wpg="http://schemas.microsoft.com/office/word/2010/wordprocessingGroup" xmlns:wpi="http://schemas.microsoft.com/office/word/2010/wordprocessingInk" xmlns:wne="http://schemas.microsoft.com/office/word/2006/wordml" xmlns:wps="http://schemas.microsoft.com/office/word/2010/wordprocessingShape" mc:Ignorable="w14 w15 w16se w16cid wp14">
+  <w15:commentEx w15:paraId="29ABCD73" w15:done="0"/>
   <w15:commentEx w15:paraId="42B0A8E7" w15:done="0"/>
   <w15:commentEx w15:paraId="02C457D1" w15:done="0"/>
   <w15:commentEx w15:paraId="78E6F581" w15:done="0"/>
@@ -6192,11 +6266,13 @@
   <w15:commentEx w15:paraId="580201D8" w15:done="0"/>
   <w15:commentEx w15:paraId="56FA46FC" w15:done="0"/>
   <w15:commentEx w15:paraId="63EC1146" w15:done="0"/>
+  <w15:commentEx w15:paraId="7C64C868" w15:done="0"/>
 </w15:commentsEx>
 </file>
 
 <file path=word/commentsIds.xml><?xml version="1.0" encoding="utf-8"?>
 <w16cid:commentsIds xmlns:wpc="http://schemas.microsoft.com/office/word/2010/wordprocessingCanvas" xmlns:cx="http://schemas.microsoft.com/office/drawing/2014/chartex" xmlns:cx1="http://schemas.microsoft.com/office/drawing/2015/9/8/chartex" xmlns:cx2="http://schemas.microsoft.com/office/drawing/2015/10/21/chartex" xmlns:cx3="http://schemas.microsoft.com/office/drawing/2016/5/9/chartex" xmlns:cx4="http://schemas.microsoft.com/office/drawing/2016/5/10/chartex" xmlns:cx5="http://schemas.microsoft.com/office/drawing/2016/5/11/chartex" xmlns:cx6="http://schemas.microsoft.com/office/drawing/2016/5/12/chartex" xmlns:cx7="http://schemas.microsoft.com/office/drawing/2016/5/13/chartex" xmlns:cx8="http://schemas.microsoft.com/office/drawing/2016/5/14/chartex" xmlns:mc="http://schemas.openxmlformats.org/markup-compatibility/2006" xmlns:aink="http://schemas.microsoft.com/office/drawing/2016/ink" xmlns:am3d="http://schemas.microsoft.com/office/drawing/2017/model3d" xmlns:o="urn:schemas-microsoft-com:office:office" xmlns:r="http://schemas.openxmlformats.org/officeDocument/2006/relationships" xmlns:m="http://schemas.openxmlformats.org/officeDocument/2006/math" xmlns:v="urn:schemas-microsoft-com:vml" xmlns:wp14="http://schemas.microsoft.com/office/word/2010/wordprocessingDrawing" xmlns:wp="http://schemas.openxmlformats.org/drawingml/2006/wordprocessingDrawing" xmlns:w10="urn:schemas-microsoft-com:office:word" xmlns:w="http://schemas.openxmlformats.org/wordprocessingml/2006/main" xmlns:w14="http://schemas.microsoft.com/office/word/2010/wordml" xmlns:w15="http://schemas.microsoft.com/office/word/2012/wordml" xmlns:w16cid="http://schemas.microsoft.com/office/word/2016/wordml/cid" xmlns:w16se="http://schemas.microsoft.com/office/word/2015/wordml/symex" xmlns:wpg="http://schemas.microsoft.com/office/word/2010/wordprocessingGroup" xmlns:wpi="http://schemas.microsoft.com/office/word/2010/wordprocessingInk" xmlns:wne="http://schemas.microsoft.com/office/word/2006/wordml" xmlns:wps="http://schemas.microsoft.com/office/word/2010/wordprocessingShape" mc:Ignorable="w14 w15 w16se w16cid wp14">
+  <w16cid:commentId w16cid:paraId="29ABCD73" w16cid:durableId="2043EF2B"/>
   <w16cid:commentId w16cid:paraId="42B0A8E7" w16cid:durableId="20438BFC"/>
   <w16cid:commentId w16cid:paraId="02C457D1" w16cid:durableId="20438686"/>
   <w16cid:commentId w16cid:paraId="78E6F581" w16cid:durableId="204386C6"/>
@@ -6204,6 +6280,7 @@
   <w16cid:commentId w16cid:paraId="580201D8" w16cid:durableId="20438702"/>
   <w16cid:commentId w16cid:paraId="56FA46FC" w16cid:durableId="20438E6B"/>
   <w16cid:commentId w16cid:paraId="63EC1146" w16cid:durableId="20438D3E"/>
+  <w16cid:commentId w16cid:paraId="7C64C868" w16cid:durableId="2043F7B7"/>
 </w16cid:commentsIds>
 </file>
 
@@ -10005,6 +10082,7 @@
     <w:rsid w:val="006A1003"/>
     <w:rsid w:val="00782D60"/>
     <w:rsid w:val="00AC27A4"/>
+    <w:rsid w:val="00BC7020"/>
     <w:rsid w:val="00C776B3"/>
     <w:rsid w:val="00D77ED2"/>
     <w:rsid w:val="00E3763C"/>
@@ -10998,18 +11076,18 @@
 </file>
 
 <file path=customXml/item3.xml><?xml version="1.0" encoding="utf-8"?>
-<p:properties xmlns:p="http://schemas.microsoft.com/office/2006/metadata/properties" xmlns:xsi="http://www.w3.org/2001/XMLSchema-instance" xmlns:pc="http://schemas.microsoft.com/office/infopath/2007/PartnerControls">
-  <documentManagement/>
-</p:properties>
-</file>
-
-<file path=customXml/item4.xml><?xml version="1.0" encoding="utf-8"?>
 <?mso-contentType ?>
 <FormTemplates xmlns="http://schemas.microsoft.com/sharepoint/v3/contenttype/forms">
   <Display>DocumentLibraryForm</Display>
   <Edit>DocumentLibraryForm</Edit>
   <New>DocumentLibraryForm</New>
 </FormTemplates>
+</file>
+
+<file path=customXml/item4.xml><?xml version="1.0" encoding="utf-8"?>
+<p:properties xmlns:p="http://schemas.microsoft.com/office/2006/metadata/properties" xmlns:xsi="http://www.w3.org/2001/XMLSchema-instance" xmlns:pc="http://schemas.microsoft.com/office/infopath/2007/PartnerControls">
+  <documentManagement/>
+</p:properties>
 </file>
 
 <file path=customXml/item5.xml><?xml version="1.0" encoding="utf-8"?>
@@ -11044,6 +11122,14 @@
 </file>
 
 <file path=customXml/itemProps3.xml><?xml version="1.0" encoding="utf-8"?>
+<ds:datastoreItem xmlns:ds="http://schemas.openxmlformats.org/officeDocument/2006/customXml" ds:itemID="{43323E7E-29A7-49F9-9CB7-7ADDF3595E72}">
+  <ds:schemaRefs>
+    <ds:schemaRef ds:uri="http://schemas.microsoft.com/sharepoint/v3/contenttype/forms"/>
+  </ds:schemaRefs>
+</ds:datastoreItem>
+</file>
+
+<file path=customXml/itemProps4.xml><?xml version="1.0" encoding="utf-8"?>
 <ds:datastoreItem xmlns:ds="http://schemas.openxmlformats.org/officeDocument/2006/customXml" ds:itemID="{4E626FC5-42C7-4B05-993A-A5ECAE753FE8}">
   <ds:schemaRefs>
     <ds:schemaRef ds:uri="http://schemas.microsoft.com/office/2006/metadata/properties"/>
@@ -11052,16 +11138,8 @@
 </ds:datastoreItem>
 </file>
 
-<file path=customXml/itemProps4.xml><?xml version="1.0" encoding="utf-8"?>
-<ds:datastoreItem xmlns:ds="http://schemas.openxmlformats.org/officeDocument/2006/customXml" ds:itemID="{43323E7E-29A7-49F9-9CB7-7ADDF3595E72}">
-  <ds:schemaRefs>
-    <ds:schemaRef ds:uri="http://schemas.microsoft.com/sharepoint/v3/contenttype/forms"/>
-  </ds:schemaRefs>
-</ds:datastoreItem>
-</file>
-
 <file path=customXml/itemProps5.xml><?xml version="1.0" encoding="utf-8"?>
-<ds:datastoreItem xmlns:ds="http://schemas.openxmlformats.org/officeDocument/2006/customXml" ds:itemID="{91745237-E083-436A-930D-6B00D2EBBF58}">
+<ds:datastoreItem xmlns:ds="http://schemas.openxmlformats.org/officeDocument/2006/customXml" ds:itemID="{4AC7CBB4-C05D-4631-B115-91B2D39E9AB6}">
   <ds:schemaRefs>
     <ds:schemaRef ds:uri="http://schemas.openxmlformats.org/officeDocument/2006/bibliography"/>
   </ds:schemaRefs>

</xml_diff>